<commit_message>
update pdf and word application
</commit_message>
<xml_diff>
--- a/data/HCD-Application.docx
+++ b/data/HCD-Application.docx
@@ -18,7 +18,7 @@
           <w:color w:val="306af6"/>
           <w:rtl w:val="0"/>
         </w:rPr>
-        <w:t xml:space="preserve">Census Human Centered Design (HCD) Certificate Program Application</w:t>
+        <w:t xml:space="preserve">Census Human-Centered Design (HCD) Certificate Program Application</w:t>
       </w:r>
     </w:p>
     <w:p>
@@ -1151,24 +1151,7 @@
           <w:color w:val="434343"/>
           <w:rtl w:val="0"/>
         </w:rPr>
-        <w:t xml:space="preserve">In </w:t>
-      </w:r>
-      <w:r>
-        <w:rPr>
-          <w:rFonts w:ascii="Helvetica Neue" w:cs="Helvetica Neue" w:eastAsia="Helvetica Neue" w:hAnsi="Helvetica Neue"/>
-          <w:color w:val="434343"/>
-          <w:u w:val="single"/>
-          <w:rtl w:val="0"/>
-        </w:rPr>
-        <w:t xml:space="preserve">2-3 sentences,</w:t>
-      </w:r>
-      <w:r>
-        <w:rPr>
-          <w:rFonts w:ascii="Helvetica Neue" w:cs="Helvetica Neue" w:eastAsia="Helvetica Neue" w:hAnsi="Helvetica Neue"/>
-          <w:color w:val="434343"/>
-          <w:rtl w:val="0"/>
-        </w:rPr>
-        <w:t xml:space="preserve"> describe your work at the Census Bureau.</w:t>
+        <w:t xml:space="preserve">Tell us a little about your work and your role at the Census Bureau.</w:t>
       </w:r>
     </w:p>
     <w:p>

</xml_diff>